<commit_message>
added icon and source for virus
</commit_message>
<xml_diff>
--- a/ex09.docx
+++ b/ex09.docx
@@ -362,7 +362,16 @@
           <w:szCs w:val="32"/>
           <w:rtl/>
         </w:rPr>
-        <w:t>הסוף הלמוש</w:t>
+        <w:t>הסוף</w:t>
+      </w:r>
+      <w:r>
+        <w:rPr>
+          <w:rFonts w:hint="cs"/>
+          <w:sz w:val="32"/>
+          <w:szCs w:val="32"/>
+          <w:rtl/>
+        </w:rPr>
+        <w:t>.</w:t>
       </w:r>
     </w:p>
     <w:sectPr>

</xml_diff>